<commit_message>
WOO FINAL VERSION DONE YAY :D
</commit_message>
<xml_diff>
--- a/manuscript/final/Hamilton_coverletter2016.docx
+++ b/manuscript/final/Hamilton_coverletter2016.docx
@@ -526,6 +526,65 @@
           </wp:inline>
         </w:drawing>
       </w:r>
+      <w:r>
+        <w:rPr>
+          <w:rFonts w:ascii="Times New Roman" w:hAnsi="Times New Roman"/>
+          <w:color w:val="000000"/>
+          <w:sz w:val="24"/>
+          <w:szCs w:val="24"/>
+        </w:rPr>
+        <w:t xml:space="preserve">                                </w:t>
+      </w:r>
+      <w:r>
+        <w:rPr>
+          <w:rFonts w:ascii="Times New Roman" w:hAnsi="Times New Roman"/>
+          <w:noProof/>
+          <w:color w:val="000000"/>
+          <w:sz w:val="21"/>
+          <w:szCs w:val="21"/>
+        </w:rPr>
+        <w:drawing>
+          <wp:inline distT="0" distB="0" distL="0" distR="0" wp14:anchorId="6D12BF2E" wp14:editId="033D4BAA">
+            <wp:extent cx="1702428" cy="672011"/>
+            <wp:effectExtent l="0" t="0" r="0" b="0"/>
+            <wp:docPr id="2" name="Picture 2"/>
+            <wp:cNvGraphicFramePr>
+              <a:graphicFrameLocks xmlns:a="http://schemas.openxmlformats.org/drawingml/2006/main" noChangeAspect="1"/>
+            </wp:cNvGraphicFramePr>
+            <a:graphic xmlns:a="http://schemas.openxmlformats.org/drawingml/2006/main">
+              <a:graphicData uri="http://schemas.openxmlformats.org/drawingml/2006/picture">
+                <pic:pic xmlns:pic="http://schemas.openxmlformats.org/drawingml/2006/picture">
+                  <pic:nvPicPr>
+                    <pic:cNvPr id="2" name="MH_sig.png"/>
+                    <pic:cNvPicPr/>
+                  </pic:nvPicPr>
+                  <pic:blipFill>
+                    <a:blip r:embed="rId8">
+                      <a:extLst>
+                        <a:ext uri="{28A0092B-C50C-407E-A947-70E740481C1C}">
+                          <a14:useLocalDpi xmlns:a14="http://schemas.microsoft.com/office/drawing/2010/main" val="0"/>
+                        </a:ext>
+                      </a:extLst>
+                    </a:blip>
+                    <a:stretch>
+                      <a:fillRect/>
+                    </a:stretch>
+                  </pic:blipFill>
+                  <pic:spPr>
+                    <a:xfrm>
+                      <a:off x="0" y="0"/>
+                      <a:ext cx="1716496" cy="677564"/>
+                    </a:xfrm>
+                    <a:prstGeom prst="rect">
+                      <a:avLst/>
+                    </a:prstGeom>
+                  </pic:spPr>
+                </pic:pic>
+              </a:graphicData>
+            </a:graphic>
+          </wp:inline>
+        </w:drawing>
+      </w:r>
     </w:p>
     <w:p>
       <w:pPr>
@@ -559,6 +618,15 @@
         <w:t>Ribalet</w:t>
       </w:r>
       <w:proofErr w:type="spellEnd"/>
+      <w:r>
+        <w:rPr>
+          <w:rFonts w:ascii="Times New Roman" w:hAnsi="Times New Roman"/>
+          <w:color w:val="000000"/>
+          <w:sz w:val="21"/>
+          <w:szCs w:val="21"/>
+        </w:rPr>
+        <w:t xml:space="preserve">                                              Maria Hamilton</w:t>
+      </w:r>
     </w:p>
     <w:p>
       <w:pPr>
@@ -581,6 +649,15 @@
         </w:rPr>
         <w:t>Senior Research Scientist</w:t>
       </w:r>
+      <w:r>
+        <w:rPr>
+          <w:rFonts w:ascii="Times New Roman" w:hAnsi="Times New Roman"/>
+          <w:color w:val="000000"/>
+          <w:sz w:val="21"/>
+          <w:szCs w:val="21"/>
+        </w:rPr>
+        <w:t xml:space="preserve">                               Graduate Student Researcher </w:t>
+      </w:r>
     </w:p>
     <w:p>
       <w:pPr>
@@ -594,7 +671,7 @@
           <w:szCs w:val="21"/>
         </w:rPr>
       </w:pPr>
-      <w:hyperlink r:id="rId8" w:history="1">
+      <w:hyperlink r:id="rId9" w:history="1">
         <w:r>
           <w:rPr>
             <w:rStyle w:val="Hyperlink"/>
@@ -605,12 +682,51 @@
           <w:t>ribalet@uw.edu</w:t>
         </w:r>
       </w:hyperlink>
+      <w:r>
+        <w:rPr>
+          <w:rStyle w:val="Hyperlink"/>
+          <w:rFonts w:ascii="Times New Roman" w:hAnsi="Times New Roman"/>
+          <w:sz w:val="21"/>
+          <w:szCs w:val="21"/>
+        </w:rPr>
+        <w:t xml:space="preserve"> </w:t>
+      </w:r>
+      <w:r>
+        <w:rPr>
+          <w:rStyle w:val="Hyperlink"/>
+          <w:rFonts w:ascii="Times New Roman" w:hAnsi="Times New Roman"/>
+          <w:sz w:val="21"/>
+          <w:szCs w:val="21"/>
+          <w:u w:val="none"/>
+        </w:rPr>
+        <w:t xml:space="preserve">                                             </w:t>
+      </w:r>
+      <w:hyperlink r:id="rId10" w:history="1">
+        <w:r>
+          <w:rPr>
+            <w:rStyle w:val="Hyperlink"/>
+            <w:rFonts w:ascii="Times New Roman" w:hAnsi="Times New Roman"/>
+            <w:sz w:val="21"/>
+            <w:szCs w:val="21"/>
+          </w:rPr>
+          <w:t>mamhamil@ucsc.edu</w:t>
+        </w:r>
+      </w:hyperlink>
+      <w:r>
+        <w:rPr>
+          <w:rStyle w:val="Hyperlink"/>
+          <w:rFonts w:ascii="Times New Roman" w:hAnsi="Times New Roman"/>
+          <w:sz w:val="21"/>
+          <w:szCs w:val="21"/>
+        </w:rPr>
+        <w:t xml:space="preserve"> </w:t>
+      </w:r>
       <w:bookmarkStart w:id="0" w:name="_GoBack"/>
       <w:bookmarkEnd w:id="0"/>
     </w:p>
     <w:sectPr>
-      <w:headerReference w:type="default" r:id="rId9"/>
-      <w:footerReference w:type="default" r:id="rId10"/>
+      <w:headerReference w:type="default" r:id="rId11"/>
+      <w:footerReference w:type="default" r:id="rId12"/>
       <w:pgSz w:w="12240" w:h="15840"/>
       <w:pgMar w:top="1440" w:right="1800" w:bottom="1440" w:left="1800" w:header="720" w:footer="720" w:gutter="0"/>
       <w:pgBorders w:offsetFrom="page">
@@ -1403,6 +1519,11 @@
     <w:lsdException w:name="Note Level 7" w:semiHidden="1" w:unhideWhenUsed="1"/>
     <w:lsdException w:name="Note Level 8" w:semiHidden="1" w:unhideWhenUsed="1"/>
     <w:lsdException w:name="Note Level 9" w:semiHidden="1" w:unhideWhenUsed="1"/>
+    <w:lsdException w:name="Light Shading"/>
+    <w:lsdException w:name="Light List"/>
+    <w:lsdException w:name="Light Grid"/>
+    <w:lsdException w:name="Medium Shading 1"/>
+    <w:lsdException w:name="Medium Shading 2"/>
     <w:lsdException w:name="Medium List 1"/>
     <w:lsdException w:name="Medium List 2"/>
     <w:lsdException w:name="Medium Grid 1"/>

</xml_diff>